<commit_message>
And VanDerWaals check. Improve write file to new Version
</commit_message>
<xml_diff>
--- a/text/Материали Та Методи.docx
+++ b/text/Материали Та Методи.docx
@@ -12,7 +12,6 @@
           <w:szCs w:val="28"/>
         </w:rPr>
       </w:pPr>
-      <w:bookmarkStart w:id="0" w:name="_GoBack"/>
       <w:r>
         <w:rPr>
           <w:rFonts w:ascii="Times New Roman" w:hAnsi="Times New Roman"/>
@@ -4283,7 +4282,24 @@
           <w:sz w:val="28"/>
           <w:szCs w:val="28"/>
         </w:rPr>
-        <w:t xml:space="preserve">і лізину </w:t>
+        <w:t xml:space="preserve">і </w:t>
+      </w:r>
+      <w:r>
+        <w:rPr>
+          <w:rFonts w:ascii="Times New Roman" w:hAnsi="Times New Roman"/>
+          <w:sz w:val="28"/>
+          <w:szCs w:val="28"/>
+          <w:lang w:val="en-US"/>
+        </w:rPr>
+        <w:t>LIS</w:t>
+      </w:r>
+      <w:r>
+        <w:rPr>
+          <w:rFonts w:ascii="Times New Roman" w:hAnsi="Times New Roman"/>
+          <w:sz w:val="28"/>
+          <w:szCs w:val="28"/>
+        </w:rPr>
+        <w:t xml:space="preserve"> </w:t>
       </w:r>
       <w:proofErr w:type="spellStart"/>
       <w:r>
@@ -4565,6 +4581,8 @@
         </w:rPr>
         <w:t>.</w:t>
       </w:r>
+      <w:bookmarkStart w:id="0" w:name="_GoBack"/>
+      <w:bookmarkEnd w:id="0"/>
     </w:p>
     <w:p>
       <w:pPr>
@@ -6460,7 +6478,6 @@
         <w:t xml:space="preserve"> з і + 3 атомом.</w:t>
       </w:r>
     </w:p>
-    <w:bookmarkEnd w:id="0"/>
     <w:p/>
     <w:sectPr>
       <w:pgSz w:w="11906" w:h="16838"/>

</xml_diff>